<commit_message>
Cart API + Shops Pt 1
</commit_message>
<xml_diff>
--- a/Race_Cars/Race_Cars.docx
+++ b/Race_Cars/Race_Cars.docx
@@ -33,14 +33,28 @@
           <w:sz w:val="28"/>
           <w:szCs w:val="28"/>
         </w:rPr>
-        <w:t xml:space="preserve">Assigned </w:t>
+        <w:t>Assigned</w:t>
       </w:r>
       <w:r>
         <w:rPr>
           <w:sz w:val="28"/>
           <w:szCs w:val="28"/>
         </w:rPr>
-        <w:t>12/15/22</w:t>
+        <w:t>:</w:t>
+      </w:r>
+      <w:r>
+        <w:rPr>
+          <w:sz w:val="28"/>
+          <w:szCs w:val="28"/>
+        </w:rPr>
+        <w:t xml:space="preserve"> </w:t>
+      </w:r>
+      <w:r>
+        <w:rPr>
+          <w:sz w:val="28"/>
+          <w:szCs w:val="28"/>
+        </w:rPr>
+        <w:t>N/A</w:t>
       </w:r>
     </w:p>
     <w:p>
@@ -57,14 +71,28 @@
           <w:sz w:val="28"/>
           <w:szCs w:val="28"/>
         </w:rPr>
-        <w:t xml:space="preserve">Due </w:t>
+        <w:t>Due</w:t>
       </w:r>
       <w:r>
         <w:rPr>
           <w:sz w:val="28"/>
           <w:szCs w:val="28"/>
         </w:rPr>
-        <w:t>12/15/22</w:t>
+        <w:t>:</w:t>
+      </w:r>
+      <w:r>
+        <w:rPr>
+          <w:sz w:val="28"/>
+          <w:szCs w:val="28"/>
+        </w:rPr>
+        <w:t xml:space="preserve"> </w:t>
+      </w:r>
+      <w:r>
+        <w:rPr>
+          <w:sz w:val="28"/>
+          <w:szCs w:val="28"/>
+        </w:rPr>
+        <w:t>N/A</w:t>
       </w:r>
     </w:p>
     <w:p>
@@ -81,24 +109,43 @@
           <w:sz w:val="28"/>
           <w:szCs w:val="28"/>
         </w:rPr>
-        <w:t xml:space="preserve">Completed </w:t>
+        <w:t>Completed</w:t>
       </w:r>
       <w:r>
         <w:rPr>
           <w:sz w:val="28"/>
           <w:szCs w:val="28"/>
         </w:rPr>
-        <w:t>01/07/23</w:t>
-      </w:r>
-    </w:p>
-    <w:p>
-      <w:pPr>
-        <w:spacing w:after="0" w:line="240" w:lineRule="auto"/>
-        <w:rPr>
-          <w:rFonts w:eastAsia="Times New Roman" w:cstheme="minorHAnsi"/>
-          <w:color w:val="000000"/>
-        </w:rPr>
-      </w:pPr>
+        <w:t>:</w:t>
+      </w:r>
+      <w:r>
+        <w:rPr>
+          <w:sz w:val="28"/>
+          <w:szCs w:val="28"/>
+        </w:rPr>
+        <w:t xml:space="preserve"> </w:t>
+      </w:r>
+      <w:r>
+        <w:rPr>
+          <w:sz w:val="28"/>
+          <w:szCs w:val="28"/>
+        </w:rPr>
+        <w:t>01/</w:t>
+      </w:r>
+      <w:r>
+        <w:rPr>
+          <w:sz w:val="28"/>
+          <w:szCs w:val="28"/>
+        </w:rPr>
+        <w:t>11</w:t>
+      </w:r>
+      <w:r>
+        <w:rPr>
+          <w:sz w:val="28"/>
+          <w:szCs w:val="28"/>
+        </w:rPr>
+        <w:t>/23</w:t>
+      </w:r>
     </w:p>
     <w:p>
       <w:pPr>
@@ -193,10 +240,52 @@
         <w:spacing w:after="0" w:line="240" w:lineRule="auto"/>
         <w:rPr>
           <w:rFonts w:eastAsia="Times New Roman" w:cstheme="minorHAnsi"/>
+          <w:color w:val="000000"/>
+        </w:rPr>
+      </w:pPr>
+      <w:r>
+        <w:rPr>
+          <w:rFonts w:eastAsia="Times New Roman" w:cstheme="minorHAnsi"/>
           <w:b/>
           <w:bCs/>
           <w:color w:val="000000"/>
         </w:rPr>
+        <w:t>GitHub:</w:t>
+      </w:r>
+      <w:r>
+        <w:rPr>
+          <w:rFonts w:eastAsia="Times New Roman" w:cstheme="minorHAnsi"/>
+          <w:color w:val="000000"/>
+        </w:rPr>
+        <w:t xml:space="preserve"> </w:t>
+      </w:r>
+      <w:hyperlink r:id="rId7" w:history="1">
+        <w:r>
+          <w:rPr>
+            <w:rStyle w:val="Hyperlink"/>
+            <w:rFonts w:eastAsia="Times New Roman" w:cstheme="minorHAnsi"/>
+          </w:rPr>
+          <w:t>https://github.com/clintmsmith/GrandCircusLabs/tree/main/Race_Cars</w:t>
+        </w:r>
+      </w:hyperlink>
+    </w:p>
+    <w:p>
+      <w:pPr>
+        <w:spacing w:after="0" w:line="240" w:lineRule="auto"/>
+        <w:rPr>
+          <w:rFonts w:eastAsia="Times New Roman" w:cstheme="minorHAnsi"/>
+          <w:color w:val="000000"/>
+        </w:rPr>
+      </w:pPr>
+    </w:p>
+    <w:p>
+      <w:pPr>
+        <w:spacing w:after="0" w:line="240" w:lineRule="auto"/>
+        <w:rPr>
+          <w:rFonts w:eastAsia="Times New Roman" w:cstheme="minorHAnsi"/>
+          <w:sz w:val="24"/>
+          <w:szCs w:val="24"/>
+        </w:rPr>
       </w:pPr>
       <w:r>
         <w:rPr>
@@ -205,24 +294,15 @@
           <w:bCs/>
           <w:color w:val="000000"/>
         </w:rPr>
-        <w:t>GitHub:</w:t>
-      </w:r>
-      <w:r>
-        <w:rPr>
-          <w:rFonts w:eastAsia="Times New Roman" w:cstheme="minorHAnsi"/>
-          <w:color w:val="000000"/>
-        </w:rPr>
-        <w:t xml:space="preserve"> </w:t>
-      </w:r>
-    </w:p>
-    <w:p>
-      <w:pPr>
-        <w:spacing w:after="0" w:line="240" w:lineRule="auto"/>
-        <w:rPr>
-          <w:rFonts w:eastAsia="Times New Roman" w:cstheme="minorHAnsi"/>
-          <w:color w:val="000000"/>
-        </w:rPr>
-      </w:pPr>
+        <w:t>Skills:</w:t>
+      </w:r>
+      <w:r>
+        <w:rPr>
+          <w:rFonts w:eastAsia="Times New Roman" w:cstheme="minorHAnsi"/>
+          <w:color w:val="000000"/>
+        </w:rPr>
+        <w:t xml:space="preserve"> Interfaces with methods, classes implementing interfaces, polymorphism, testing</w:t>
+      </w:r>
     </w:p>
     <w:p>
       <w:pPr>
@@ -233,6 +313,16 @@
           <w:szCs w:val="24"/>
         </w:rPr>
       </w:pPr>
+    </w:p>
+    <w:p>
+      <w:pPr>
+        <w:spacing w:after="0" w:line="240" w:lineRule="auto"/>
+        <w:rPr>
+          <w:rFonts w:eastAsia="Times New Roman" w:cstheme="minorHAnsi"/>
+          <w:sz w:val="24"/>
+          <w:szCs w:val="24"/>
+        </w:rPr>
+      </w:pPr>
       <w:r>
         <w:rPr>
           <w:rFonts w:eastAsia="Times New Roman" w:cstheme="minorHAnsi"/>
@@ -240,14 +330,14 @@
           <w:bCs/>
           <w:color w:val="000000"/>
         </w:rPr>
-        <w:t>Skills:</w:t>
-      </w:r>
-      <w:r>
-        <w:rPr>
-          <w:rFonts w:eastAsia="Times New Roman" w:cstheme="minorHAnsi"/>
-          <w:color w:val="000000"/>
-        </w:rPr>
-        <w:t xml:space="preserve"> Interfaces with methods, classes implementing interfaces, polymorphism, testing</w:t>
+        <w:t>Overview:</w:t>
+      </w:r>
+      <w:r>
+        <w:rPr>
+          <w:rFonts w:eastAsia="Times New Roman" w:cstheme="minorHAnsi"/>
+          <w:color w:val="000000"/>
+        </w:rPr>
+        <w:t xml:space="preserve"> Using TypeScript, create and test interfaces and classes that represent different kinds of race cars. This challenge does not represent a complete program; these pieces could be used as part of a larger TypeScript program.</w:t>
       </w:r>
     </w:p>
     <w:p>
@@ -276,14 +366,128 @@
           <w:bCs/>
           <w:color w:val="000000"/>
         </w:rPr>
-        <w:t>Overview:</w:t>
-      </w:r>
-      <w:r>
-        <w:rPr>
-          <w:rFonts w:eastAsia="Times New Roman" w:cstheme="minorHAnsi"/>
-          <w:color w:val="000000"/>
-        </w:rPr>
-        <w:t xml:space="preserve"> Using TypeScript, create and test interfaces and classes that represent different kinds of race cars. This challenge does not represent a complete program; these pieces could be used as part of a larger TypeScript program.</w:t>
+        <w:t>Build Specifications</w:t>
+      </w:r>
+    </w:p>
+    <w:p>
+      <w:pPr>
+        <w:numPr>
+          <w:ilvl w:val="0"/>
+          <w:numId w:val="1"/>
+        </w:numPr>
+        <w:spacing w:after="0" w:line="240" w:lineRule="auto"/>
+        <w:textAlignment w:val="baseline"/>
+        <w:rPr>
+          <w:rFonts w:eastAsia="Times New Roman" w:cstheme="minorHAnsi"/>
+          <w:color w:val="000000"/>
+        </w:rPr>
+      </w:pPr>
+      <w:r>
+        <w:rPr>
+          <w:rFonts w:eastAsia="Times New Roman" w:cstheme="minorHAnsi"/>
+          <w:color w:val="000000"/>
+        </w:rPr>
+        <w:t>You will create a Racer interface and two classes that implement that interface: SolarCar and GasCar.</w:t>
+      </w:r>
+    </w:p>
+    <w:p>
+      <w:pPr>
+        <w:numPr>
+          <w:ilvl w:val="0"/>
+          <w:numId w:val="1"/>
+        </w:numPr>
+        <w:spacing w:after="0" w:line="240" w:lineRule="auto"/>
+        <w:textAlignment w:val="baseline"/>
+        <w:rPr>
+          <w:rFonts w:eastAsia="Times New Roman" w:cstheme="minorHAnsi"/>
+          <w:color w:val="000000"/>
+        </w:rPr>
+      </w:pPr>
+      <w:r>
+        <w:rPr>
+          <w:rFonts w:eastAsia="Times New Roman" w:cstheme="minorHAnsi"/>
+          <w:color w:val="000000"/>
+        </w:rPr>
+        <w:t>Create each interface and class in its own file.</w:t>
+      </w:r>
+    </w:p>
+    <w:p>
+      <w:pPr>
+        <w:numPr>
+          <w:ilvl w:val="0"/>
+          <w:numId w:val="1"/>
+        </w:numPr>
+        <w:spacing w:after="0" w:line="240" w:lineRule="auto"/>
+        <w:textAlignment w:val="baseline"/>
+        <w:rPr>
+          <w:rFonts w:eastAsia="Times New Roman" w:cstheme="minorHAnsi"/>
+          <w:color w:val="000000"/>
+        </w:rPr>
+      </w:pPr>
+      <w:r>
+        <w:rPr>
+          <w:rFonts w:eastAsia="Times New Roman" w:cstheme="minorHAnsi"/>
+          <w:color w:val="000000"/>
+        </w:rPr>
+        <w:t>Each class has required Jest test cases that you must write.</w:t>
+      </w:r>
+    </w:p>
+    <w:p>
+      <w:pPr>
+        <w:numPr>
+          <w:ilvl w:val="0"/>
+          <w:numId w:val="1"/>
+        </w:numPr>
+        <w:spacing w:after="0" w:line="240" w:lineRule="auto"/>
+        <w:textAlignment w:val="baseline"/>
+        <w:rPr>
+          <w:rFonts w:eastAsia="Times New Roman" w:cstheme="minorHAnsi"/>
+          <w:color w:val="000000"/>
+        </w:rPr>
+      </w:pPr>
+      <w:r>
+        <w:rPr>
+          <w:rFonts w:eastAsia="Times New Roman" w:cstheme="minorHAnsi"/>
+          <w:color w:val="000000"/>
+        </w:rPr>
+        <w:t>You will also create three functions that work with these interfaces and classes.</w:t>
+      </w:r>
+    </w:p>
+    <w:p>
+      <w:pPr>
+        <w:numPr>
+          <w:ilvl w:val="0"/>
+          <w:numId w:val="1"/>
+        </w:numPr>
+        <w:spacing w:after="0" w:line="240" w:lineRule="auto"/>
+        <w:textAlignment w:val="baseline"/>
+        <w:rPr>
+          <w:rFonts w:eastAsia="Times New Roman" w:cstheme="minorHAnsi"/>
+          <w:color w:val="000000"/>
+        </w:rPr>
+      </w:pPr>
+      <w:r>
+        <w:rPr>
+          <w:rFonts w:eastAsia="Times New Roman" w:cstheme="minorHAnsi"/>
+          <w:color w:val="000000"/>
+        </w:rPr>
+        <w:t xml:space="preserve">All three functions are written in one file </w:t>
+      </w:r>
+      <w:proofErr w:type="gramStart"/>
+      <w:r>
+        <w:rPr>
+          <w:rFonts w:eastAsia="Times New Roman" w:cstheme="minorHAnsi"/>
+          <w:color w:val="000000"/>
+        </w:rPr>
+        <w:t>and also</w:t>
+      </w:r>
+      <w:proofErr w:type="gramEnd"/>
+      <w:r>
+        <w:rPr>
+          <w:rFonts w:eastAsia="Times New Roman" w:cstheme="minorHAnsi"/>
+          <w:color w:val="000000"/>
+        </w:rPr>
+        <w:t xml:space="preserve"> have required Jest test cases.</w:t>
       </w:r>
     </w:p>
     <w:p>
@@ -312,128 +516,7 @@
           <w:bCs/>
           <w:color w:val="000000"/>
         </w:rPr>
-        <w:t>Build Specifications</w:t>
-      </w:r>
-    </w:p>
-    <w:p>
-      <w:pPr>
-        <w:numPr>
-          <w:ilvl w:val="0"/>
-          <w:numId w:val="1"/>
-        </w:numPr>
-        <w:spacing w:after="0" w:line="240" w:lineRule="auto"/>
-        <w:textAlignment w:val="baseline"/>
-        <w:rPr>
-          <w:rFonts w:eastAsia="Times New Roman" w:cstheme="minorHAnsi"/>
-          <w:color w:val="000000"/>
-        </w:rPr>
-      </w:pPr>
-      <w:r>
-        <w:rPr>
-          <w:rFonts w:eastAsia="Times New Roman" w:cstheme="minorHAnsi"/>
-          <w:color w:val="000000"/>
-        </w:rPr>
-        <w:t>You will create a Racer interface and two classes that implement that interface: SolarCar and GasCar.</w:t>
-      </w:r>
-    </w:p>
-    <w:p>
-      <w:pPr>
-        <w:numPr>
-          <w:ilvl w:val="0"/>
-          <w:numId w:val="1"/>
-        </w:numPr>
-        <w:spacing w:after="0" w:line="240" w:lineRule="auto"/>
-        <w:textAlignment w:val="baseline"/>
-        <w:rPr>
-          <w:rFonts w:eastAsia="Times New Roman" w:cstheme="minorHAnsi"/>
-          <w:color w:val="000000"/>
-        </w:rPr>
-      </w:pPr>
-      <w:r>
-        <w:rPr>
-          <w:rFonts w:eastAsia="Times New Roman" w:cstheme="minorHAnsi"/>
-          <w:color w:val="000000"/>
-        </w:rPr>
-        <w:t>Create each interface and class in its own file.</w:t>
-      </w:r>
-    </w:p>
-    <w:p>
-      <w:pPr>
-        <w:numPr>
-          <w:ilvl w:val="0"/>
-          <w:numId w:val="1"/>
-        </w:numPr>
-        <w:spacing w:after="0" w:line="240" w:lineRule="auto"/>
-        <w:textAlignment w:val="baseline"/>
-        <w:rPr>
-          <w:rFonts w:eastAsia="Times New Roman" w:cstheme="minorHAnsi"/>
-          <w:color w:val="000000"/>
-        </w:rPr>
-      </w:pPr>
-      <w:r>
-        <w:rPr>
-          <w:rFonts w:eastAsia="Times New Roman" w:cstheme="minorHAnsi"/>
-          <w:color w:val="000000"/>
-        </w:rPr>
-        <w:t>Each class has required Jest test cases that you must write.</w:t>
-      </w:r>
-    </w:p>
-    <w:p>
-      <w:pPr>
-        <w:numPr>
-          <w:ilvl w:val="0"/>
-          <w:numId w:val="1"/>
-        </w:numPr>
-        <w:spacing w:after="0" w:line="240" w:lineRule="auto"/>
-        <w:textAlignment w:val="baseline"/>
-        <w:rPr>
-          <w:rFonts w:eastAsia="Times New Roman" w:cstheme="minorHAnsi"/>
-          <w:color w:val="000000"/>
-        </w:rPr>
-      </w:pPr>
-      <w:r>
-        <w:rPr>
-          <w:rFonts w:eastAsia="Times New Roman" w:cstheme="minorHAnsi"/>
-          <w:color w:val="000000"/>
-        </w:rPr>
-        <w:t>You will also create three functions that work with these interfaces and classes.</w:t>
-      </w:r>
-    </w:p>
-    <w:p>
-      <w:pPr>
-        <w:numPr>
-          <w:ilvl w:val="0"/>
-          <w:numId w:val="1"/>
-        </w:numPr>
-        <w:spacing w:after="0" w:line="240" w:lineRule="auto"/>
-        <w:textAlignment w:val="baseline"/>
-        <w:rPr>
-          <w:rFonts w:eastAsia="Times New Roman" w:cstheme="minorHAnsi"/>
-          <w:color w:val="000000"/>
-        </w:rPr>
-      </w:pPr>
-      <w:r>
-        <w:rPr>
-          <w:rFonts w:eastAsia="Times New Roman" w:cstheme="minorHAnsi"/>
-          <w:color w:val="000000"/>
-        </w:rPr>
-        <w:t xml:space="preserve">All three functions are written in one file </w:t>
-      </w:r>
-      <w:proofErr w:type="gramStart"/>
-      <w:r>
-        <w:rPr>
-          <w:rFonts w:eastAsia="Times New Roman" w:cstheme="minorHAnsi"/>
-          <w:color w:val="000000"/>
-        </w:rPr>
-        <w:t>and also</w:t>
-      </w:r>
-      <w:proofErr w:type="gramEnd"/>
-      <w:r>
-        <w:rPr>
-          <w:rFonts w:eastAsia="Times New Roman" w:cstheme="minorHAnsi"/>
-          <w:color w:val="000000"/>
-        </w:rPr>
-        <w:t xml:space="preserve"> have required Jest test cases.</w:t>
+        <w:t>Racer Interface</w:t>
       </w:r>
     </w:p>
     <w:p>
@@ -445,6 +528,174 @@
           <w:szCs w:val="24"/>
         </w:rPr>
       </w:pPr>
+      <w:r>
+        <w:rPr>
+          <w:rFonts w:eastAsia="Times New Roman" w:cstheme="minorHAnsi"/>
+          <w:color w:val="000000"/>
+        </w:rPr>
+        <w:t>In its own file, create an interface named Racer and export it.</w:t>
+      </w:r>
+    </w:p>
+    <w:p>
+      <w:pPr>
+        <w:numPr>
+          <w:ilvl w:val="0"/>
+          <w:numId w:val="2"/>
+        </w:numPr>
+        <w:spacing w:after="0" w:line="240" w:lineRule="auto"/>
+        <w:textAlignment w:val="baseline"/>
+        <w:rPr>
+          <w:rFonts w:eastAsia="Times New Roman" w:cstheme="minorHAnsi"/>
+          <w:color w:val="000000"/>
+        </w:rPr>
+      </w:pPr>
+      <w:r>
+        <w:rPr>
+          <w:rFonts w:eastAsia="Times New Roman" w:cstheme="minorHAnsi"/>
+          <w:color w:val="000000"/>
+        </w:rPr>
+        <w:t>Properties:</w:t>
+      </w:r>
+    </w:p>
+    <w:p>
+      <w:pPr>
+        <w:numPr>
+          <w:ilvl w:val="1"/>
+          <w:numId w:val="2"/>
+        </w:numPr>
+        <w:spacing w:after="0" w:line="240" w:lineRule="auto"/>
+        <w:textAlignment w:val="baseline"/>
+        <w:rPr>
+          <w:rFonts w:eastAsia="Times New Roman" w:cstheme="minorHAnsi"/>
+          <w:color w:val="000000"/>
+        </w:rPr>
+      </w:pPr>
+      <w:r>
+        <w:rPr>
+          <w:rFonts w:eastAsia="Times New Roman" w:cstheme="minorHAnsi"/>
+          <w:color w:val="000000"/>
+        </w:rPr>
+        <w:t>team (a string)</w:t>
+      </w:r>
+    </w:p>
+    <w:p>
+      <w:pPr>
+        <w:numPr>
+          <w:ilvl w:val="1"/>
+          <w:numId w:val="2"/>
+        </w:numPr>
+        <w:spacing w:after="0" w:line="240" w:lineRule="auto"/>
+        <w:textAlignment w:val="baseline"/>
+        <w:rPr>
+          <w:rFonts w:eastAsia="Times New Roman" w:cstheme="minorHAnsi"/>
+          <w:color w:val="000000"/>
+        </w:rPr>
+      </w:pPr>
+      <w:r>
+        <w:rPr>
+          <w:rFonts w:eastAsia="Times New Roman" w:cstheme="minorHAnsi"/>
+          <w:color w:val="000000"/>
+        </w:rPr>
+        <w:t>speed (a number)</w:t>
+      </w:r>
+    </w:p>
+    <w:p>
+      <w:pPr>
+        <w:numPr>
+          <w:ilvl w:val="0"/>
+          <w:numId w:val="2"/>
+        </w:numPr>
+        <w:spacing w:after="0" w:line="240" w:lineRule="auto"/>
+        <w:textAlignment w:val="baseline"/>
+        <w:rPr>
+          <w:rFonts w:eastAsia="Times New Roman" w:cstheme="minorHAnsi"/>
+          <w:color w:val="000000"/>
+        </w:rPr>
+      </w:pPr>
+      <w:r>
+        <w:rPr>
+          <w:rFonts w:eastAsia="Times New Roman" w:cstheme="minorHAnsi"/>
+          <w:color w:val="000000"/>
+        </w:rPr>
+        <w:t>Methods:</w:t>
+      </w:r>
+    </w:p>
+    <w:p>
+      <w:pPr>
+        <w:numPr>
+          <w:ilvl w:val="1"/>
+          <w:numId w:val="2"/>
+        </w:numPr>
+        <w:spacing w:after="0" w:line="240" w:lineRule="auto"/>
+        <w:textAlignment w:val="baseline"/>
+        <w:rPr>
+          <w:rFonts w:eastAsia="Times New Roman" w:cstheme="minorHAnsi"/>
+          <w:color w:val="000000"/>
+        </w:rPr>
+      </w:pPr>
+      <w:r>
+        <w:rPr>
+          <w:rFonts w:eastAsia="Times New Roman" w:cstheme="minorHAnsi"/>
+          <w:color w:val="000000"/>
+        </w:rPr>
+        <w:t>accelerate: Has no parameters. It returns void.</w:t>
+      </w:r>
+    </w:p>
+    <w:p>
+      <w:pPr>
+        <w:numPr>
+          <w:ilvl w:val="1"/>
+          <w:numId w:val="2"/>
+        </w:numPr>
+        <w:spacing w:after="0" w:line="240" w:lineRule="auto"/>
+        <w:textAlignment w:val="baseline"/>
+        <w:rPr>
+          <w:rFonts w:eastAsia="Times New Roman" w:cstheme="minorHAnsi"/>
+          <w:color w:val="000000"/>
+        </w:rPr>
+      </w:pPr>
+      <w:r>
+        <w:rPr>
+          <w:rFonts w:eastAsia="Times New Roman" w:cstheme="minorHAnsi"/>
+          <w:color w:val="000000"/>
+        </w:rPr>
+        <w:t xml:space="preserve">isFuelEmpty: Has no parameters. It returns </w:t>
+      </w:r>
+      <w:r>
+        <w:rPr>
+          <w:rFonts w:eastAsia="Times New Roman" w:cstheme="minorHAnsi"/>
+          <w:color w:val="000000"/>
+        </w:rPr>
+        <w:t>Boolean</w:t>
+      </w:r>
+      <w:r>
+        <w:rPr>
+          <w:rFonts w:eastAsia="Times New Roman" w:cstheme="minorHAnsi"/>
+          <w:color w:val="000000"/>
+        </w:rPr>
+        <w:t>.</w:t>
+      </w:r>
+    </w:p>
+    <w:p>
+      <w:pPr>
+        <w:numPr>
+          <w:ilvl w:val="0"/>
+          <w:numId w:val="2"/>
+        </w:numPr>
+        <w:spacing w:after="0" w:line="240" w:lineRule="auto"/>
+        <w:textAlignment w:val="baseline"/>
+        <w:rPr>
+          <w:rFonts w:eastAsia="Times New Roman" w:cstheme="minorHAnsi"/>
+          <w:color w:val="000000"/>
+        </w:rPr>
+      </w:pPr>
+      <w:r>
+        <w:rPr>
+          <w:rFonts w:eastAsia="Times New Roman" w:cstheme="minorHAnsi"/>
+          <w:color w:val="000000"/>
+        </w:rPr>
+        <w:t>Jest Tests: N/A - We won't be writing tests directly for our interfaces.</w:t>
+      </w:r>
     </w:p>
     <w:p>
       <w:pPr>
@@ -455,6 +706,16 @@
           <w:szCs w:val="24"/>
         </w:rPr>
       </w:pPr>
+    </w:p>
+    <w:p>
+      <w:pPr>
+        <w:spacing w:after="0" w:line="240" w:lineRule="auto"/>
+        <w:rPr>
+          <w:rFonts w:eastAsia="Times New Roman" w:cstheme="minorHAnsi"/>
+          <w:sz w:val="24"/>
+          <w:szCs w:val="24"/>
+        </w:rPr>
+      </w:pPr>
       <w:r>
         <w:rPr>
           <w:rFonts w:eastAsia="Times New Roman" w:cstheme="minorHAnsi"/>
@@ -462,7 +723,7 @@
           <w:bCs/>
           <w:color w:val="000000"/>
         </w:rPr>
-        <w:t>Racer Interface</w:t>
+        <w:t>SolarCar Class</w:t>
       </w:r>
     </w:p>
     <w:p>
@@ -479,14 +740,35 @@
           <w:rFonts w:eastAsia="Times New Roman" w:cstheme="minorHAnsi"/>
           <w:color w:val="000000"/>
         </w:rPr>
-        <w:t>In its own file, create an interface named Racer and export it.</w:t>
+        <w:t>In its own file, create a class named SolarCar and export it.</w:t>
       </w:r>
     </w:p>
     <w:p>
       <w:pPr>
         <w:numPr>
           <w:ilvl w:val="0"/>
-          <w:numId w:val="2"/>
+          <w:numId w:val="3"/>
+        </w:numPr>
+        <w:spacing w:after="0" w:line="240" w:lineRule="auto"/>
+        <w:textAlignment w:val="baseline"/>
+        <w:rPr>
+          <w:rFonts w:eastAsia="Times New Roman" w:cstheme="minorHAnsi"/>
+          <w:color w:val="000000"/>
+        </w:rPr>
+      </w:pPr>
+      <w:r>
+        <w:rPr>
+          <w:rFonts w:eastAsia="Times New Roman" w:cstheme="minorHAnsi"/>
+          <w:color w:val="000000"/>
+        </w:rPr>
+        <w:t>Implements the Racer interface.</w:t>
+      </w:r>
+    </w:p>
+    <w:p>
+      <w:pPr>
+        <w:numPr>
+          <w:ilvl w:val="0"/>
+          <w:numId w:val="3"/>
         </w:numPr>
         <w:spacing w:after="0" w:line="240" w:lineRule="auto"/>
         <w:textAlignment w:val="baseline"/>
@@ -507,7 +789,7 @@
       <w:pPr>
         <w:numPr>
           <w:ilvl w:val="1"/>
-          <w:numId w:val="2"/>
+          <w:numId w:val="3"/>
         </w:numPr>
         <w:spacing w:after="0" w:line="240" w:lineRule="auto"/>
         <w:textAlignment w:val="baseline"/>
@@ -528,140 +810,22 @@
       <w:pPr>
         <w:numPr>
           <w:ilvl w:val="1"/>
-          <w:numId w:val="2"/>
-        </w:numPr>
-        <w:spacing w:after="0" w:line="240" w:lineRule="auto"/>
-        <w:textAlignment w:val="baseline"/>
-        <w:rPr>
-          <w:rFonts w:eastAsia="Times New Roman" w:cstheme="minorHAnsi"/>
-          <w:color w:val="000000"/>
-        </w:rPr>
-      </w:pPr>
-      <w:r>
-        <w:rPr>
-          <w:rFonts w:eastAsia="Times New Roman" w:cstheme="minorHAnsi"/>
-          <w:color w:val="000000"/>
-        </w:rPr>
-        <w:t>speed (a number)</w:t>
-      </w:r>
-    </w:p>
-    <w:p>
-      <w:pPr>
-        <w:numPr>
-          <w:ilvl w:val="0"/>
-          <w:numId w:val="2"/>
-        </w:numPr>
-        <w:spacing w:after="0" w:line="240" w:lineRule="auto"/>
-        <w:textAlignment w:val="baseline"/>
-        <w:rPr>
-          <w:rFonts w:eastAsia="Times New Roman" w:cstheme="minorHAnsi"/>
-          <w:color w:val="000000"/>
-        </w:rPr>
-      </w:pPr>
-      <w:r>
-        <w:rPr>
-          <w:rFonts w:eastAsia="Times New Roman" w:cstheme="minorHAnsi"/>
-          <w:color w:val="000000"/>
-        </w:rPr>
-        <w:t>Methods:</w:t>
-      </w:r>
-    </w:p>
-    <w:p>
-      <w:pPr>
-        <w:numPr>
-          <w:ilvl w:val="1"/>
-          <w:numId w:val="2"/>
-        </w:numPr>
-        <w:spacing w:after="0" w:line="240" w:lineRule="auto"/>
-        <w:textAlignment w:val="baseline"/>
-        <w:rPr>
-          <w:rFonts w:eastAsia="Times New Roman" w:cstheme="minorHAnsi"/>
-          <w:color w:val="000000"/>
-        </w:rPr>
-      </w:pPr>
-      <w:r>
-        <w:rPr>
-          <w:rFonts w:eastAsia="Times New Roman" w:cstheme="minorHAnsi"/>
-          <w:color w:val="000000"/>
-        </w:rPr>
-        <w:t>accelerate: Has no parameters. It returns void.</w:t>
-      </w:r>
-    </w:p>
-    <w:p>
-      <w:pPr>
-        <w:numPr>
-          <w:ilvl w:val="1"/>
-          <w:numId w:val="2"/>
-        </w:numPr>
-        <w:spacing w:after="0" w:line="240" w:lineRule="auto"/>
-        <w:textAlignment w:val="baseline"/>
-        <w:rPr>
-          <w:rFonts w:eastAsia="Times New Roman" w:cstheme="minorHAnsi"/>
-          <w:color w:val="000000"/>
-        </w:rPr>
-      </w:pPr>
-      <w:r>
-        <w:rPr>
-          <w:rFonts w:eastAsia="Times New Roman" w:cstheme="minorHAnsi"/>
-          <w:color w:val="000000"/>
-        </w:rPr>
-        <w:t xml:space="preserve">isFuelEmpty: Has no parameters. It returns </w:t>
-      </w:r>
-      <w:r>
-        <w:rPr>
-          <w:rFonts w:eastAsia="Times New Roman" w:cstheme="minorHAnsi"/>
-          <w:color w:val="000000"/>
-        </w:rPr>
-        <w:t>Boolean</w:t>
-      </w:r>
-      <w:r>
-        <w:rPr>
-          <w:rFonts w:eastAsia="Times New Roman" w:cstheme="minorHAnsi"/>
-          <w:color w:val="000000"/>
-        </w:rPr>
-        <w:t>.</w:t>
-      </w:r>
-    </w:p>
-    <w:p>
-      <w:pPr>
-        <w:numPr>
-          <w:ilvl w:val="0"/>
-          <w:numId w:val="2"/>
-        </w:numPr>
-        <w:spacing w:after="0" w:line="240" w:lineRule="auto"/>
-        <w:textAlignment w:val="baseline"/>
-        <w:rPr>
-          <w:rFonts w:eastAsia="Times New Roman" w:cstheme="minorHAnsi"/>
-          <w:color w:val="000000"/>
-        </w:rPr>
-      </w:pPr>
-      <w:r>
-        <w:rPr>
-          <w:rFonts w:eastAsia="Times New Roman" w:cstheme="minorHAnsi"/>
-          <w:color w:val="000000"/>
-        </w:rPr>
-        <w:t>Jest Tests: N/A - We won't be writing tests directly for our interfaces.</w:t>
-      </w:r>
-    </w:p>
-    <w:p>
-      <w:pPr>
-        <w:spacing w:after="0" w:line="240" w:lineRule="auto"/>
-        <w:rPr>
-          <w:rFonts w:eastAsia="Times New Roman" w:cstheme="minorHAnsi"/>
-          <w:sz w:val="24"/>
-          <w:szCs w:val="24"/>
-        </w:rPr>
-      </w:pPr>
-    </w:p>
-    <w:p>
-      <w:pPr>
-        <w:spacing w:after="0" w:line="240" w:lineRule="auto"/>
-        <w:rPr>
-          <w:rFonts w:eastAsia="Times New Roman" w:cstheme="minorHAnsi"/>
-          <w:sz w:val="24"/>
-          <w:szCs w:val="24"/>
-        </w:rPr>
-      </w:pPr>
+          <w:numId w:val="3"/>
+        </w:numPr>
+        <w:spacing w:after="0" w:line="240" w:lineRule="auto"/>
+        <w:textAlignment w:val="baseline"/>
+        <w:rPr>
+          <w:rFonts w:eastAsia="Times New Roman" w:cstheme="minorHAnsi"/>
+          <w:color w:val="000000"/>
+        </w:rPr>
+      </w:pPr>
+      <w:r>
+        <w:rPr>
+          <w:rFonts w:eastAsia="Times New Roman" w:cstheme="minorHAnsi"/>
+          <w:color w:val="000000"/>
+        </w:rPr>
+        <w:t xml:space="preserve">speed (a number) - This property </w:t>
+      </w:r>
       <w:r>
         <w:rPr>
           <w:rFonts w:eastAsia="Times New Roman" w:cstheme="minorHAnsi"/>
@@ -669,24 +833,14 @@
           <w:bCs/>
           <w:color w:val="000000"/>
         </w:rPr>
-        <w:t>SolarCar Class</w:t>
-      </w:r>
-    </w:p>
-    <w:p>
-      <w:pPr>
-        <w:spacing w:after="0" w:line="240" w:lineRule="auto"/>
-        <w:rPr>
-          <w:rFonts w:eastAsia="Times New Roman" w:cstheme="minorHAnsi"/>
-          <w:sz w:val="24"/>
-          <w:szCs w:val="24"/>
-        </w:rPr>
-      </w:pPr>
-      <w:r>
-        <w:rPr>
-          <w:rFonts w:eastAsia="Times New Roman" w:cstheme="minorHAnsi"/>
-          <w:color w:val="000000"/>
-        </w:rPr>
-        <w:t>In its own file, create a class named SolarCar and export it.</w:t>
+        <w:t>ALWAYS STARTS at 0</w:t>
+      </w:r>
+      <w:r>
+        <w:rPr>
+          <w:rFonts w:eastAsia="Times New Roman" w:cstheme="minorHAnsi"/>
+          <w:color w:val="000000"/>
+        </w:rPr>
+        <w:t>.</w:t>
       </w:r>
     </w:p>
     <w:p>
@@ -707,7 +861,28 @@
           <w:rFonts w:eastAsia="Times New Roman" w:cstheme="minorHAnsi"/>
           <w:color w:val="000000"/>
         </w:rPr>
-        <w:t>Implements the Racer interface.</w:t>
+        <w:t>Constructor Parameters:</w:t>
+      </w:r>
+    </w:p>
+    <w:p>
+      <w:pPr>
+        <w:numPr>
+          <w:ilvl w:val="1"/>
+          <w:numId w:val="3"/>
+        </w:numPr>
+        <w:spacing w:after="0" w:line="240" w:lineRule="auto"/>
+        <w:textAlignment w:val="baseline"/>
+        <w:rPr>
+          <w:rFonts w:eastAsia="Times New Roman" w:cstheme="minorHAnsi"/>
+          <w:color w:val="000000"/>
+        </w:rPr>
+      </w:pPr>
+      <w:r>
+        <w:rPr>
+          <w:rFonts w:eastAsia="Times New Roman" w:cstheme="minorHAnsi"/>
+          <w:color w:val="000000"/>
+        </w:rPr>
+        <w:t>team (a string) sets the team property</w:t>
       </w:r>
     </w:p>
     <w:p>
@@ -728,7 +903,7 @@
           <w:rFonts w:eastAsia="Times New Roman" w:cstheme="minorHAnsi"/>
           <w:color w:val="000000"/>
         </w:rPr>
-        <w:t>Properties:</w:t>
+        <w:t>Methods:</w:t>
       </w:r>
     </w:p>
     <w:p>
@@ -749,128 +924,7 @@
           <w:rFonts w:eastAsia="Times New Roman" w:cstheme="minorHAnsi"/>
           <w:color w:val="000000"/>
         </w:rPr>
-        <w:t>team (a string)</w:t>
-      </w:r>
-    </w:p>
-    <w:p>
-      <w:pPr>
-        <w:numPr>
-          <w:ilvl w:val="1"/>
-          <w:numId w:val="3"/>
-        </w:numPr>
-        <w:spacing w:after="0" w:line="240" w:lineRule="auto"/>
-        <w:textAlignment w:val="baseline"/>
-        <w:rPr>
-          <w:rFonts w:eastAsia="Times New Roman" w:cstheme="minorHAnsi"/>
-          <w:color w:val="000000"/>
-        </w:rPr>
-      </w:pPr>
-      <w:r>
-        <w:rPr>
-          <w:rFonts w:eastAsia="Times New Roman" w:cstheme="minorHAnsi"/>
-          <w:color w:val="000000"/>
-        </w:rPr>
-        <w:t xml:space="preserve">speed (a number) - This property </w:t>
-      </w:r>
-      <w:r>
-        <w:rPr>
-          <w:rFonts w:eastAsia="Times New Roman" w:cstheme="minorHAnsi"/>
-          <w:b/>
-          <w:bCs/>
-          <w:color w:val="000000"/>
-        </w:rPr>
-        <w:t>ALWAYS STARTS at 0</w:t>
-      </w:r>
-      <w:r>
-        <w:rPr>
-          <w:rFonts w:eastAsia="Times New Roman" w:cstheme="minorHAnsi"/>
-          <w:color w:val="000000"/>
-        </w:rPr>
-        <w:t>.</w:t>
-      </w:r>
-    </w:p>
-    <w:p>
-      <w:pPr>
-        <w:numPr>
-          <w:ilvl w:val="0"/>
-          <w:numId w:val="3"/>
-        </w:numPr>
-        <w:spacing w:after="0" w:line="240" w:lineRule="auto"/>
-        <w:textAlignment w:val="baseline"/>
-        <w:rPr>
-          <w:rFonts w:eastAsia="Times New Roman" w:cstheme="minorHAnsi"/>
-          <w:color w:val="000000"/>
-        </w:rPr>
-      </w:pPr>
-      <w:r>
-        <w:rPr>
-          <w:rFonts w:eastAsia="Times New Roman" w:cstheme="minorHAnsi"/>
-          <w:color w:val="000000"/>
-        </w:rPr>
-        <w:t>Constructor Parameters:</w:t>
-      </w:r>
-    </w:p>
-    <w:p>
-      <w:pPr>
-        <w:numPr>
-          <w:ilvl w:val="1"/>
-          <w:numId w:val="3"/>
-        </w:numPr>
-        <w:spacing w:after="0" w:line="240" w:lineRule="auto"/>
-        <w:textAlignment w:val="baseline"/>
-        <w:rPr>
-          <w:rFonts w:eastAsia="Times New Roman" w:cstheme="minorHAnsi"/>
-          <w:color w:val="000000"/>
-        </w:rPr>
-      </w:pPr>
-      <w:r>
-        <w:rPr>
-          <w:rFonts w:eastAsia="Times New Roman" w:cstheme="minorHAnsi"/>
-          <w:color w:val="000000"/>
-        </w:rPr>
-        <w:t>team (a string) sets the team property</w:t>
-      </w:r>
-    </w:p>
-    <w:p>
-      <w:pPr>
-        <w:numPr>
-          <w:ilvl w:val="0"/>
-          <w:numId w:val="3"/>
-        </w:numPr>
-        <w:spacing w:after="0" w:line="240" w:lineRule="auto"/>
-        <w:textAlignment w:val="baseline"/>
-        <w:rPr>
-          <w:rFonts w:eastAsia="Times New Roman" w:cstheme="minorHAnsi"/>
-          <w:color w:val="000000"/>
-        </w:rPr>
-      </w:pPr>
-      <w:r>
-        <w:rPr>
-          <w:rFonts w:eastAsia="Times New Roman" w:cstheme="minorHAnsi"/>
-          <w:color w:val="000000"/>
-        </w:rPr>
         <w:lastRenderedPageBreak/>
-        <w:t>Methods:</w:t>
-      </w:r>
-    </w:p>
-    <w:p>
-      <w:pPr>
-        <w:numPr>
-          <w:ilvl w:val="1"/>
-          <w:numId w:val="3"/>
-        </w:numPr>
-        <w:spacing w:after="0" w:line="240" w:lineRule="auto"/>
-        <w:textAlignment w:val="baseline"/>
-        <w:rPr>
-          <w:rFonts w:eastAsia="Times New Roman" w:cstheme="minorHAnsi"/>
-          <w:color w:val="000000"/>
-        </w:rPr>
-      </w:pPr>
-      <w:r>
-        <w:rPr>
-          <w:rFonts w:eastAsia="Times New Roman" w:cstheme="minorHAnsi"/>
-          <w:color w:val="000000"/>
-        </w:rPr>
         <w:t xml:space="preserve">accelerate: Has no parameters. Adds </w:t>
       </w:r>
       <w:r>

</xml_diff>